<commit_message>
A minor change on the document
</commit_message>
<xml_diff>
--- a/MyProject/Documents/Car_Rental_Project_SAHAR LATIFI.docx
+++ b/MyProject/Documents/Car_Rental_Project_SAHAR LATIFI.docx
@@ -28,6 +28,18 @@
         </w:rPr>
         <w:t xml:space="preserve">SAHAR LATIFI </w:t>
       </w:r>
+      <w:r>
+        <w:rPr>
+          <w:rFonts w:eastAsia="Times New Roman" w:cstheme="minorHAnsi"/>
+          <w:b/>
+          <w:bCs/>
+          <w:color w:val="292F32"/>
+          <w:sz w:val="44"/>
+          <w:szCs w:val="44"/>
+          <w:lang w:val="en-CA" w:eastAsia="en-CA"/>
+        </w:rPr>
+        <w:t xml:space="preserve"> </w:t>
+      </w:r>
     </w:p>
     <w:p>
       <w:pPr>
@@ -68,6 +80,16 @@
           <w:lang w:val="en-CA" w:eastAsia="en-CA"/>
         </w:rPr>
       </w:pPr>
+      <w:r>
+        <w:rPr>
+          <w:rFonts w:eastAsia="Times New Roman" w:cstheme="minorHAnsi"/>
+          <w:color w:val="797979"/>
+          <w:sz w:val="28"/>
+          <w:szCs w:val="28"/>
+          <w:lang w:val="en-CA" w:eastAsia="en-CA"/>
+        </w:rPr>
+        <w:t>&gt;&gt;</w:t>
+      </w:r>
       <w:r>
         <w:rPr>
           <w:rFonts w:eastAsia="Times New Roman" w:cstheme="minorHAnsi"/>

</xml_diff>